<commit_message>
Update 45K211_03-Product backlog (v1.2).docx
</commit_message>
<xml_diff>
--- a/45K211_03-Product backlog (v1.2).docx
+++ b/45K211_03-Product backlog (v1.2).docx
@@ -1,6 +1,6 @@
 
 <file path=word/document.xml><?xml version="1.0" encoding="utf-8"?>
-<w:document xmlns:wpc="http://schemas.microsoft.com/office/word/2010/wordprocessingCanvas" xmlns:cx="http://schemas.microsoft.com/office/drawing/2014/chartex" xmlns:mc="http://schemas.openxmlformats.org/markup-compatibility/2006" xmlns:o="urn:schemas-microsoft-com:office:office" xmlns:r="http://schemas.openxmlformats.org/officeDocument/2006/relationships" xmlns:m="http://schemas.openxmlformats.org/officeDocument/2006/math" xmlns:v="urn:schemas-microsoft-com:vml" xmlns:wp14="http://schemas.microsoft.com/office/word/2010/wordprocessingDrawing" xmlns:wp="http://schemas.openxmlformats.org/drawingml/2006/wordprocessingDrawing" xmlns:w10="urn:schemas-microsoft-com:office:word" xmlns:w="http://schemas.openxmlformats.org/wordprocessingml/2006/main" xmlns:w14="http://schemas.microsoft.com/office/word/2010/wordml" xmlns:w15="http://schemas.microsoft.com/office/word/2012/wordml" xmlns:w16se="http://schemas.microsoft.com/office/word/2015/wordml/symex" xmlns:wpg="http://schemas.microsoft.com/office/word/2010/wordprocessingGroup" xmlns:wpi="http://schemas.microsoft.com/office/word/2010/wordprocessingInk" xmlns:wne="http://schemas.microsoft.com/office/word/2006/wordml" xmlns:wps="http://schemas.microsoft.com/office/word/2010/wordprocessingShape" mc:Ignorable="w14 w15 w16se wp14">
+<w:document xmlns:wpc="http://schemas.microsoft.com/office/word/2010/wordprocessingCanvas" xmlns:cx="http://schemas.microsoft.com/office/drawing/2014/chartex" xmlns:cx1="http://schemas.microsoft.com/office/drawing/2015/9/8/chartex" xmlns:cx2="http://schemas.microsoft.com/office/drawing/2015/10/21/chartex" xmlns:cx3="http://schemas.microsoft.com/office/drawing/2016/5/9/chartex" xmlns:cx4="http://schemas.microsoft.com/office/drawing/2016/5/10/chartex" xmlns:cx5="http://schemas.microsoft.com/office/drawing/2016/5/11/chartex" xmlns:cx6="http://schemas.microsoft.com/office/drawing/2016/5/12/chartex" xmlns:cx7="http://schemas.microsoft.com/office/drawing/2016/5/13/chartex" xmlns:cx8="http://schemas.microsoft.com/office/drawing/2016/5/14/chartex" xmlns:mc="http://schemas.openxmlformats.org/markup-compatibility/2006" xmlns:aink="http://schemas.microsoft.com/office/drawing/2016/ink" xmlns:am3d="http://schemas.microsoft.com/office/drawing/2017/model3d" xmlns:o="urn:schemas-microsoft-com:office:office" xmlns:r="http://schemas.openxmlformats.org/officeDocument/2006/relationships" xmlns:m="http://schemas.openxmlformats.org/officeDocument/2006/math" xmlns:v="urn:schemas-microsoft-com:vml" xmlns:wp14="http://schemas.microsoft.com/office/word/2010/wordprocessingDrawing" xmlns:wp="http://schemas.openxmlformats.org/drawingml/2006/wordprocessingDrawing" xmlns:w10="urn:schemas-microsoft-com:office:word" xmlns:w="http://schemas.openxmlformats.org/wordprocessingml/2006/main" xmlns:w14="http://schemas.microsoft.com/office/word/2010/wordml" xmlns:w15="http://schemas.microsoft.com/office/word/2012/wordml" xmlns:w16cex="http://schemas.microsoft.com/office/word/2018/wordml/cex" xmlns:w16cid="http://schemas.microsoft.com/office/word/2016/wordml/cid" xmlns:w16="http://schemas.microsoft.com/office/word/2018/wordml" xmlns:w16sdtdh="http://schemas.microsoft.com/office/word/2020/wordml/sdtdatahash" xmlns:w16se="http://schemas.microsoft.com/office/word/2015/wordml/symex" xmlns:wpg="http://schemas.microsoft.com/office/word/2010/wordprocessingGroup" xmlns:wpi="http://schemas.microsoft.com/office/word/2010/wordprocessingInk" xmlns:wne="http://schemas.microsoft.com/office/word/2006/wordml" xmlns:wps="http://schemas.microsoft.com/office/word/2010/wordprocessingShape" mc:Ignorable="w14 w15 w16se w16cid w16 w16cex w16sdtdh wp14">
   <w:body>
     <w:p>
       <w:pPr>
@@ -223,15 +223,6 @@
         </w:rPr>
         <w:t>THỢ SỬA ĐIỆN NƯỚC VÀ ĐỒ GIA DỤNG</w:t>
       </w:r>
-    </w:p>
-    <w:p>
-      <w:pPr>
-        <w:spacing w:before="0" w:line="360" w:lineRule="auto"/>
-        <w:rPr>
-          <w:rFonts w:ascii="Times New Roman" w:eastAsia="Times New Roman" w:hAnsi="Times New Roman" w:cs="Times New Roman"/>
-          <w:color w:val="000000" w:themeColor="text1"/>
-        </w:rPr>
-      </w:pPr>
     </w:p>
     <w:p>
       <w:pPr>
@@ -2654,8 +2645,6 @@
           <w:szCs w:val="26"/>
         </w:rPr>
       </w:pPr>
-      <w:bookmarkStart w:id="3" w:name="_GoBack"/>
-      <w:bookmarkEnd w:id="3"/>
     </w:p>
     <w:p>
       <w:pPr>
@@ -2675,8 +2664,8 @@
           <w:szCs w:val="26"/>
         </w:rPr>
       </w:pPr>
-      <w:bookmarkStart w:id="4" w:name="_heading=h.tyjcwt" w:colFirst="0" w:colLast="0"/>
-      <w:bookmarkEnd w:id="4"/>
+      <w:bookmarkStart w:id="3" w:name="_heading=h.tyjcwt" w:colFirst="0" w:colLast="0"/>
+      <w:bookmarkEnd w:id="3"/>
       <w:r>
         <w:rPr>
           <w:rFonts w:ascii="Times New Roman" w:eastAsia="Times New Roman" w:hAnsi="Times New Roman" w:cs="Times New Roman"/>
@@ -3334,8 +3323,8 @@
           <w:szCs w:val="26"/>
         </w:rPr>
       </w:pPr>
-      <w:bookmarkStart w:id="5" w:name="_heading=h.3dy6vkm" w:colFirst="0" w:colLast="0"/>
-      <w:bookmarkEnd w:id="5"/>
+      <w:bookmarkStart w:id="4" w:name="_heading=h.3dy6vkm" w:colFirst="0" w:colLast="0"/>
+      <w:bookmarkEnd w:id="4"/>
       <w:r>
         <w:rPr>
           <w:rFonts w:ascii="Times New Roman" w:eastAsia="Times New Roman" w:hAnsi="Times New Roman" w:cs="Times New Roman"/>
@@ -3363,8 +3352,8 @@
           <w:szCs w:val="26"/>
         </w:rPr>
       </w:pPr>
-      <w:bookmarkStart w:id="6" w:name="_heading=h.1t3h5sf" w:colFirst="0" w:colLast="0"/>
-      <w:bookmarkEnd w:id="6"/>
+      <w:bookmarkStart w:id="5" w:name="_heading=h.1t3h5sf" w:colFirst="0" w:colLast="0"/>
+      <w:bookmarkEnd w:id="5"/>
       <w:r>
         <w:rPr>
           <w:rFonts w:ascii="Times New Roman" w:eastAsia="Times New Roman" w:hAnsi="Times New Roman" w:cs="Times New Roman"/>
@@ -3453,8 +3442,8 @@
           <w:szCs w:val="26"/>
         </w:rPr>
       </w:pPr>
-      <w:bookmarkStart w:id="7" w:name="_heading=h.4d34og8" w:colFirst="0" w:colLast="0"/>
-      <w:bookmarkEnd w:id="7"/>
+      <w:bookmarkStart w:id="6" w:name="_heading=h.4d34og8" w:colFirst="0" w:colLast="0"/>
+      <w:bookmarkEnd w:id="6"/>
       <w:r>
         <w:rPr>
           <w:rFonts w:ascii="Times New Roman" w:eastAsia="Times New Roman" w:hAnsi="Times New Roman" w:cs="Times New Roman"/>
@@ -3574,8 +3563,8 @@
           <w:szCs w:val="26"/>
         </w:rPr>
       </w:pPr>
-      <w:bookmarkStart w:id="8" w:name="_heading=h.2s8eyo1" w:colFirst="0" w:colLast="0"/>
-      <w:bookmarkEnd w:id="8"/>
+      <w:bookmarkStart w:id="7" w:name="_heading=h.2s8eyo1" w:colFirst="0" w:colLast="0"/>
+      <w:bookmarkEnd w:id="7"/>
       <w:r>
         <w:rPr>
           <w:rFonts w:ascii="Times New Roman" w:eastAsia="Times New Roman" w:hAnsi="Times New Roman" w:cs="Times New Roman"/>
@@ -4090,8 +4079,8 @@
           <w:szCs w:val="26"/>
         </w:rPr>
       </w:pPr>
-      <w:bookmarkStart w:id="9" w:name="_heading=h.17dp8vu" w:colFirst="0" w:colLast="0"/>
-      <w:bookmarkEnd w:id="9"/>
+      <w:bookmarkStart w:id="8" w:name="_heading=h.17dp8vu" w:colFirst="0" w:colLast="0"/>
+      <w:bookmarkEnd w:id="8"/>
       <w:r>
         <w:rPr>
           <w:rFonts w:ascii="Times New Roman" w:eastAsia="Times New Roman" w:hAnsi="Times New Roman" w:cs="Times New Roman"/>
@@ -4119,8 +4108,8 @@
           <w:szCs w:val="26"/>
         </w:rPr>
       </w:pPr>
-      <w:bookmarkStart w:id="10" w:name="_heading=h.3rdcrjn" w:colFirst="0" w:colLast="0"/>
-      <w:bookmarkEnd w:id="10"/>
+      <w:bookmarkStart w:id="9" w:name="_heading=h.3rdcrjn" w:colFirst="0" w:colLast="0"/>
+      <w:bookmarkEnd w:id="9"/>
       <w:r>
         <w:rPr>
           <w:rFonts w:ascii="Times New Roman" w:eastAsia="Times New Roman" w:hAnsi="Times New Roman" w:cs="Times New Roman"/>
@@ -6290,97 +6279,7 @@
                 <w:sz w:val="26"/>
                 <w:szCs w:val="26"/>
               </w:rPr>
-              <w:t>Hiển</w:t>
-            </w:r>
-            <w:r>
-              <w:rPr>
-                <w:rFonts w:ascii="Times New Roman" w:eastAsia="Times New Roman" w:hAnsi="Times New Roman" w:cs="Times New Roman"/>
-                <w:color w:val="000000" w:themeColor="text1"/>
-                <w:sz w:val="26"/>
-                <w:szCs w:val="26"/>
-              </w:rPr>
-              <w:t xml:space="preserve"> thị thông tin chi tiết thợ sửa chữa</w:t>
-            </w:r>
-            <w:r>
-              <w:rPr>
-                <w:rFonts w:ascii="Times New Roman" w:eastAsia="Times New Roman" w:hAnsi="Times New Roman" w:cs="Times New Roman"/>
-                <w:color w:val="000000" w:themeColor="text1"/>
-                <w:sz w:val="26"/>
-                <w:szCs w:val="26"/>
-              </w:rPr>
-              <w:t xml:space="preserve"> </w:t>
-            </w:r>
-            <w:r>
-              <w:rPr>
-                <w:rFonts w:ascii="Times New Roman" w:eastAsia="Times New Roman" w:hAnsi="Times New Roman" w:cs="Times New Roman"/>
-                <w:color w:val="000000" w:themeColor="text1"/>
-                <w:sz w:val="26"/>
-                <w:szCs w:val="26"/>
-              </w:rPr>
-              <w:t>(Họ tên</w:t>
-            </w:r>
-            <w:r>
-              <w:rPr>
-                <w:rFonts w:ascii="Times New Roman" w:eastAsia="Times New Roman" w:hAnsi="Times New Roman" w:cs="Times New Roman"/>
-                <w:color w:val="000000" w:themeColor="text1"/>
-                <w:sz w:val="26"/>
-                <w:szCs w:val="26"/>
-              </w:rPr>
-              <w:t>,</w:t>
-            </w:r>
-            <w:r>
-              <w:rPr>
-                <w:rFonts w:ascii="Times New Roman" w:eastAsia="Times New Roman" w:hAnsi="Times New Roman" w:cs="Times New Roman"/>
-                <w:color w:val="000000" w:themeColor="text1"/>
-                <w:sz w:val="26"/>
-                <w:szCs w:val="26"/>
-              </w:rPr>
-              <w:t xml:space="preserve"> địa chỉ,</w:t>
-            </w:r>
-            <w:r>
-              <w:rPr>
-                <w:rFonts w:ascii="Times New Roman" w:eastAsia="Times New Roman" w:hAnsi="Times New Roman" w:cs="Times New Roman"/>
-                <w:color w:val="000000" w:themeColor="text1"/>
-                <w:sz w:val="26"/>
-                <w:szCs w:val="26"/>
-              </w:rPr>
-              <w:t xml:space="preserve"> mô tả</w:t>
-            </w:r>
-            <w:r>
-              <w:rPr>
-                <w:rFonts w:ascii="Times New Roman" w:eastAsia="Times New Roman" w:hAnsi="Times New Roman" w:cs="Times New Roman"/>
-                <w:color w:val="000000" w:themeColor="text1"/>
-                <w:sz w:val="26"/>
-                <w:szCs w:val="26"/>
-              </w:rPr>
-              <w:t xml:space="preserve"> công việc</w:t>
-            </w:r>
-            <w:r>
-              <w:rPr>
-                <w:rFonts w:ascii="Times New Roman" w:eastAsia="Times New Roman" w:hAnsi="Times New Roman" w:cs="Times New Roman"/>
-                <w:color w:val="000000" w:themeColor="text1"/>
-                <w:sz w:val="26"/>
-                <w:szCs w:val="26"/>
-              </w:rPr>
-              <w:t xml:space="preserve">, </w:t>
-            </w:r>
-            <w:r>
-              <w:rPr>
-                <w:rFonts w:ascii="Times New Roman" w:eastAsia="Times New Roman" w:hAnsi="Times New Roman" w:cs="Times New Roman"/>
-                <w:color w:val="000000" w:themeColor="text1"/>
-                <w:sz w:val="26"/>
-                <w:szCs w:val="26"/>
-              </w:rPr>
-              <w:t>mức giá, đánh giá dịch vụ</w:t>
-            </w:r>
-            <w:r>
-              <w:rPr>
-                <w:rFonts w:ascii="Times New Roman" w:eastAsia="Times New Roman" w:hAnsi="Times New Roman" w:cs="Times New Roman"/>
-                <w:color w:val="000000" w:themeColor="text1"/>
-                <w:sz w:val="26"/>
-                <w:szCs w:val="26"/>
-              </w:rPr>
-              <w:t>)</w:t>
+              <w:t>Hiển thị thông tin chi tiết thợ sửa chữa (Họ tên, địa chỉ, mô tả công việc, mức giá, đánh giá dịch vụ)</w:t>
             </w:r>
           </w:p>
         </w:tc>
@@ -6615,16 +6514,7 @@
                 <w:sz w:val="26"/>
                 <w:szCs w:val="26"/>
               </w:rPr>
-              <w:t xml:space="preserve"> có thể nhắn tin trên </w:t>
-            </w:r>
-            <w:r>
-              <w:rPr>
-                <w:rFonts w:ascii="Times New Roman" w:eastAsia="Times New Roman" w:hAnsi="Times New Roman" w:cs="Times New Roman"/>
-                <w:color w:val="000000" w:themeColor="text1"/>
-                <w:sz w:val="26"/>
-                <w:szCs w:val="26"/>
-              </w:rPr>
-              <w:t>Website để trao đổi.</w:t>
+              <w:t xml:space="preserve"> có thể nhắn tin trên Website để trao đổi.</w:t>
             </w:r>
           </w:p>
         </w:tc>
@@ -7526,8 +7416,8 @@
           <w:szCs w:val="26"/>
         </w:rPr>
       </w:pPr>
-      <w:bookmarkStart w:id="11" w:name="_heading=h.26in1rg" w:colFirst="0" w:colLast="0"/>
-      <w:bookmarkEnd w:id="11"/>
+      <w:bookmarkStart w:id="10" w:name="_heading=h.26in1rg" w:colFirst="0" w:colLast="0"/>
+      <w:bookmarkEnd w:id="10"/>
     </w:p>
     <w:p>
       <w:pPr>
@@ -7987,43 +7877,7 @@
                 <w:sz w:val="26"/>
                 <w:szCs w:val="26"/>
               </w:rPr>
-              <w:t>Thợ sửa chữa</w:t>
-            </w:r>
-            <w:r>
-              <w:rPr>
-                <w:rFonts w:ascii="Times New Roman" w:eastAsia="Times New Roman" w:hAnsi="Times New Roman" w:cs="Times New Roman"/>
-                <w:color w:val="000000" w:themeColor="text1"/>
-                <w:sz w:val="26"/>
-                <w:szCs w:val="26"/>
-              </w:rPr>
-              <w:t xml:space="preserve"> chọn đăng ký tài khoản sau đó nhập các thông tin</w:t>
-            </w:r>
-            <w:r>
-              <w:rPr>
-                <w:rFonts w:ascii="Times New Roman" w:eastAsia="Times New Roman" w:hAnsi="Times New Roman" w:cs="Times New Roman"/>
-                <w:color w:val="000000" w:themeColor="text1"/>
-                <w:sz w:val="26"/>
-                <w:szCs w:val="26"/>
-              </w:rPr>
-              <w:t xml:space="preserve"> (</w:t>
-            </w:r>
-            <w:r>
-              <w:rPr>
-                <w:rFonts w:ascii="Times New Roman" w:eastAsia="Times New Roman" w:hAnsi="Times New Roman" w:cs="Times New Roman"/>
-                <w:color w:val="000000" w:themeColor="text1"/>
-                <w:sz w:val="26"/>
-                <w:szCs w:val="26"/>
-              </w:rPr>
-              <w:t>CCCD, tên đăng nhập, mật khẩu, thông tin liên hệ khẩn cấp,</w:t>
-            </w:r>
-            <w:r>
-              <w:rPr>
-                <w:rFonts w:ascii="Times New Roman" w:eastAsia="Times New Roman" w:hAnsi="Times New Roman" w:cs="Times New Roman"/>
-                <w:color w:val="000000" w:themeColor="text1"/>
-                <w:sz w:val="26"/>
-                <w:szCs w:val="26"/>
-              </w:rPr>
-              <w:t xml:space="preserve"> cam kết, liên kết email).</w:t>
+              <w:t>Thợ sửa chữa chọn đăng ký tài khoản sau đó nhập các thông tin (CCCD, tên đăng nhập, mật khẩu, thông tin liên hệ khẩn cấp, cam kết, liên kết email).</w:t>
             </w:r>
           </w:p>
         </w:tc>
@@ -8201,34 +8055,7 @@
                 <w:sz w:val="26"/>
                 <w:szCs w:val="26"/>
               </w:rPr>
-              <w:t xml:space="preserve">Khách hàng chọn đăng ký tài khoản sau đó nhập các thông tin </w:t>
-            </w:r>
-            <w:r>
-              <w:rPr>
-                <w:rFonts w:ascii="Times New Roman" w:eastAsia="Times New Roman" w:hAnsi="Times New Roman" w:cs="Times New Roman"/>
-                <w:color w:val="000000" w:themeColor="text1"/>
-                <w:sz w:val="26"/>
-                <w:szCs w:val="26"/>
-              </w:rPr>
-              <w:t>(</w:t>
-            </w:r>
-            <w:r>
-              <w:rPr>
-                <w:rFonts w:ascii="Times New Roman" w:eastAsia="Times New Roman" w:hAnsi="Times New Roman" w:cs="Times New Roman"/>
-                <w:color w:val="000000" w:themeColor="text1"/>
-                <w:sz w:val="26"/>
-                <w:szCs w:val="26"/>
-              </w:rPr>
-              <w:t xml:space="preserve">Họ tên, số điện thoại, tên đăng </w:t>
-            </w:r>
-            <w:r>
-              <w:rPr>
-                <w:rFonts w:ascii="Times New Roman" w:eastAsia="Times New Roman" w:hAnsi="Times New Roman" w:cs="Times New Roman"/>
-                <w:color w:val="000000" w:themeColor="text1"/>
-                <w:sz w:val="26"/>
-                <w:szCs w:val="26"/>
-              </w:rPr>
-              <w:t>nhập, mật khẩu, địa chỉ liên hệ).</w:t>
+              <w:t>Khách hàng chọn đăng ký tài khoản sau đó nhập các thông tin (Họ tên, số điện thoại, tên đăng nhập, mật khẩu, địa chỉ liên hệ).</w:t>
             </w:r>
           </w:p>
         </w:tc>
@@ -8941,25 +8768,7 @@
                 <w:sz w:val="26"/>
                 <w:szCs w:val="26"/>
               </w:rPr>
-              <w:t>Khách hàng khi chọn xem thợ sửa chữa</w:t>
-            </w:r>
-            <w:r>
-              <w:rPr>
-                <w:rFonts w:ascii="Times New Roman" w:eastAsia="Times New Roman" w:hAnsi="Times New Roman" w:cs="Times New Roman"/>
-                <w:color w:val="000000" w:themeColor="text1"/>
-                <w:sz w:val="26"/>
-                <w:szCs w:val="26"/>
-              </w:rPr>
-              <w:t xml:space="preserve"> có thể xem các thông tin sản phẩm bao gồm: Họ tên, địa chỉ, mô tả công việc, mức giá, đánh giá dịch vụ</w:t>
-            </w:r>
-            <w:r>
-              <w:rPr>
-                <w:rFonts w:ascii="Times New Roman" w:eastAsia="Times New Roman" w:hAnsi="Times New Roman" w:cs="Times New Roman"/>
-                <w:color w:val="000000" w:themeColor="text1"/>
-                <w:sz w:val="26"/>
-                <w:szCs w:val="26"/>
-              </w:rPr>
-              <w:t>.</w:t>
+              <w:t>Khách hàng khi chọn xem thợ sửa chữa có thể xem các thông tin sản phẩm bao gồm: Họ tên, địa chỉ, mô tả công việc, mức giá, đánh giá dịch vụ.</w:t>
             </w:r>
           </w:p>
         </w:tc>
@@ -9137,16 +8946,7 @@
                 <w:sz w:val="26"/>
                 <w:szCs w:val="26"/>
               </w:rPr>
-              <w:t xml:space="preserve">Khách hàng có thể nhấn vào tin nhắn trên website để </w:t>
-            </w:r>
-            <w:r>
-              <w:rPr>
-                <w:rFonts w:ascii="Times New Roman" w:eastAsia="Times New Roman" w:hAnsi="Times New Roman" w:cs="Times New Roman"/>
-                <w:color w:val="000000" w:themeColor="text1"/>
-                <w:sz w:val="26"/>
-                <w:szCs w:val="26"/>
-              </w:rPr>
-              <w:t>trao đổi thông tin với thợ sửa chữa.</w:t>
+              <w:t>Khách hàng có thể nhấn vào tin nhắn trên website để trao đổi thông tin với thợ sửa chữa.</w:t>
             </w:r>
           </w:p>
         </w:tc>
@@ -10464,7 +10264,7 @@
 </file>
 
 <file path=word/endnotes.xml><?xml version="1.0" encoding="utf-8"?>
-<w:endnotes xmlns:wpc="http://schemas.microsoft.com/office/word/2010/wordprocessingCanvas" xmlns:cx="http://schemas.microsoft.com/office/drawing/2014/chartex" xmlns:mc="http://schemas.openxmlformats.org/markup-compatibility/2006" xmlns:o="urn:schemas-microsoft-com:office:office" xmlns:r="http://schemas.openxmlformats.org/officeDocument/2006/relationships" xmlns:m="http://schemas.openxmlformats.org/officeDocument/2006/math" xmlns:v="urn:schemas-microsoft-com:vml" xmlns:wp14="http://schemas.microsoft.com/office/word/2010/wordprocessingDrawing" xmlns:wp="http://schemas.openxmlformats.org/drawingml/2006/wordprocessingDrawing" xmlns:w10="urn:schemas-microsoft-com:office:word" xmlns:w="http://schemas.openxmlformats.org/wordprocessingml/2006/main" xmlns:w14="http://schemas.microsoft.com/office/word/2010/wordml" xmlns:w15="http://schemas.microsoft.com/office/word/2012/wordml" xmlns:w16se="http://schemas.microsoft.com/office/word/2015/wordml/symex" xmlns:wpg="http://schemas.microsoft.com/office/word/2010/wordprocessingGroup" xmlns:wpi="http://schemas.microsoft.com/office/word/2010/wordprocessingInk" xmlns:wne="http://schemas.microsoft.com/office/word/2006/wordml" xmlns:wps="http://schemas.microsoft.com/office/word/2010/wordprocessingShape" mc:Ignorable="w14 w15 w16se wp14">
+<w:endnotes xmlns:wpc="http://schemas.microsoft.com/office/word/2010/wordprocessingCanvas" xmlns:cx="http://schemas.microsoft.com/office/drawing/2014/chartex" xmlns:cx1="http://schemas.microsoft.com/office/drawing/2015/9/8/chartex" xmlns:cx2="http://schemas.microsoft.com/office/drawing/2015/10/21/chartex" xmlns:cx3="http://schemas.microsoft.com/office/drawing/2016/5/9/chartex" xmlns:cx4="http://schemas.microsoft.com/office/drawing/2016/5/10/chartex" xmlns:cx5="http://schemas.microsoft.com/office/drawing/2016/5/11/chartex" xmlns:cx6="http://schemas.microsoft.com/office/drawing/2016/5/12/chartex" xmlns:cx7="http://schemas.microsoft.com/office/drawing/2016/5/13/chartex" xmlns:cx8="http://schemas.microsoft.com/office/drawing/2016/5/14/chartex" xmlns:mc="http://schemas.openxmlformats.org/markup-compatibility/2006" xmlns:aink="http://schemas.microsoft.com/office/drawing/2016/ink" xmlns:am3d="http://schemas.microsoft.com/office/drawing/2017/model3d" xmlns:o="urn:schemas-microsoft-com:office:office" xmlns:r="http://schemas.openxmlformats.org/officeDocument/2006/relationships" xmlns:m="http://schemas.openxmlformats.org/officeDocument/2006/math" xmlns:v="urn:schemas-microsoft-com:vml" xmlns:wp14="http://schemas.microsoft.com/office/word/2010/wordprocessingDrawing" xmlns:wp="http://schemas.openxmlformats.org/drawingml/2006/wordprocessingDrawing" xmlns:w10="urn:schemas-microsoft-com:office:word" xmlns:w="http://schemas.openxmlformats.org/wordprocessingml/2006/main" xmlns:w14="http://schemas.microsoft.com/office/word/2010/wordml" xmlns:w15="http://schemas.microsoft.com/office/word/2012/wordml" xmlns:w16cex="http://schemas.microsoft.com/office/word/2018/wordml/cex" xmlns:w16cid="http://schemas.microsoft.com/office/word/2016/wordml/cid" xmlns:w16="http://schemas.microsoft.com/office/word/2018/wordml" xmlns:w16sdtdh="http://schemas.microsoft.com/office/word/2020/wordml/sdtdatahash" xmlns:w16se="http://schemas.microsoft.com/office/word/2015/wordml/symex" xmlns:wpg="http://schemas.microsoft.com/office/word/2010/wordprocessingGroup" xmlns:wpi="http://schemas.microsoft.com/office/word/2010/wordprocessingInk" xmlns:wne="http://schemas.microsoft.com/office/word/2006/wordml" xmlns:wps="http://schemas.microsoft.com/office/word/2010/wordprocessingShape" mc:Ignorable="w14 w15 w16se w16cid w16 w16cex w16sdtdh wp14">
   <w:endnote w:type="separator" w:id="-1">
     <w:p>
       <w:pPr>
@@ -10489,7 +10289,7 @@
 </file>
 
 <file path=word/footer1.xml><?xml version="1.0" encoding="utf-8"?>
-<w:ftr xmlns:wpc="http://schemas.microsoft.com/office/word/2010/wordprocessingCanvas" xmlns:cx="http://schemas.microsoft.com/office/drawing/2014/chartex" xmlns:mc="http://schemas.openxmlformats.org/markup-compatibility/2006" xmlns:o="urn:schemas-microsoft-com:office:office" xmlns:r="http://schemas.openxmlformats.org/officeDocument/2006/relationships" xmlns:m="http://schemas.openxmlformats.org/officeDocument/2006/math" xmlns:v="urn:schemas-microsoft-com:vml" xmlns:wp14="http://schemas.microsoft.com/office/word/2010/wordprocessingDrawing" xmlns:wp="http://schemas.openxmlformats.org/drawingml/2006/wordprocessingDrawing" xmlns:w10="urn:schemas-microsoft-com:office:word" xmlns:w="http://schemas.openxmlformats.org/wordprocessingml/2006/main" xmlns:w14="http://schemas.microsoft.com/office/word/2010/wordml" xmlns:w15="http://schemas.microsoft.com/office/word/2012/wordml" xmlns:w16se="http://schemas.microsoft.com/office/word/2015/wordml/symex" xmlns:wpg="http://schemas.microsoft.com/office/word/2010/wordprocessingGroup" xmlns:wpi="http://schemas.microsoft.com/office/word/2010/wordprocessingInk" xmlns:wne="http://schemas.microsoft.com/office/word/2006/wordml" xmlns:wps="http://schemas.microsoft.com/office/word/2010/wordprocessingShape" mc:Ignorable="w14 w15 w16se wp14">
+<w:ftr xmlns:wpc="http://schemas.microsoft.com/office/word/2010/wordprocessingCanvas" xmlns:cx="http://schemas.microsoft.com/office/drawing/2014/chartex" xmlns:cx1="http://schemas.microsoft.com/office/drawing/2015/9/8/chartex" xmlns:cx2="http://schemas.microsoft.com/office/drawing/2015/10/21/chartex" xmlns:cx3="http://schemas.microsoft.com/office/drawing/2016/5/9/chartex" xmlns:cx4="http://schemas.microsoft.com/office/drawing/2016/5/10/chartex" xmlns:cx5="http://schemas.microsoft.com/office/drawing/2016/5/11/chartex" xmlns:cx6="http://schemas.microsoft.com/office/drawing/2016/5/12/chartex" xmlns:cx7="http://schemas.microsoft.com/office/drawing/2016/5/13/chartex" xmlns:cx8="http://schemas.microsoft.com/office/drawing/2016/5/14/chartex" xmlns:mc="http://schemas.openxmlformats.org/markup-compatibility/2006" xmlns:aink="http://schemas.microsoft.com/office/drawing/2016/ink" xmlns:am3d="http://schemas.microsoft.com/office/drawing/2017/model3d" xmlns:o="urn:schemas-microsoft-com:office:office" xmlns:r="http://schemas.openxmlformats.org/officeDocument/2006/relationships" xmlns:m="http://schemas.openxmlformats.org/officeDocument/2006/math" xmlns:v="urn:schemas-microsoft-com:vml" xmlns:wp14="http://schemas.microsoft.com/office/word/2010/wordprocessingDrawing" xmlns:wp="http://schemas.openxmlformats.org/drawingml/2006/wordprocessingDrawing" xmlns:w10="urn:schemas-microsoft-com:office:word" xmlns:w="http://schemas.openxmlformats.org/wordprocessingml/2006/main" xmlns:w14="http://schemas.microsoft.com/office/word/2010/wordml" xmlns:w15="http://schemas.microsoft.com/office/word/2012/wordml" xmlns:w16cex="http://schemas.microsoft.com/office/word/2018/wordml/cex" xmlns:w16cid="http://schemas.microsoft.com/office/word/2016/wordml/cid" xmlns:w16="http://schemas.microsoft.com/office/word/2018/wordml" xmlns:w16sdtdh="http://schemas.microsoft.com/office/word/2020/wordml/sdtdatahash" xmlns:w16se="http://schemas.microsoft.com/office/word/2015/wordml/symex" xmlns:wpg="http://schemas.microsoft.com/office/word/2010/wordprocessingGroup" xmlns:wpi="http://schemas.microsoft.com/office/word/2010/wordprocessingInk" xmlns:wne="http://schemas.microsoft.com/office/word/2006/wordml" xmlns:wps="http://schemas.microsoft.com/office/word/2010/wordprocessingShape" mc:Ignorable="w14 w15 w16se w16cid w16 w16cex w16sdtdh wp14">
   <w:p>
     <w:pPr>
       <w:pBdr>
@@ -10545,7 +10345,7 @@
 </file>
 
 <file path=word/footnotes.xml><?xml version="1.0" encoding="utf-8"?>
-<w:footnotes xmlns:wpc="http://schemas.microsoft.com/office/word/2010/wordprocessingCanvas" xmlns:cx="http://schemas.microsoft.com/office/drawing/2014/chartex" xmlns:mc="http://schemas.openxmlformats.org/markup-compatibility/2006" xmlns:o="urn:schemas-microsoft-com:office:office" xmlns:r="http://schemas.openxmlformats.org/officeDocument/2006/relationships" xmlns:m="http://schemas.openxmlformats.org/officeDocument/2006/math" xmlns:v="urn:schemas-microsoft-com:vml" xmlns:wp14="http://schemas.microsoft.com/office/word/2010/wordprocessingDrawing" xmlns:wp="http://schemas.openxmlformats.org/drawingml/2006/wordprocessingDrawing" xmlns:w10="urn:schemas-microsoft-com:office:word" xmlns:w="http://schemas.openxmlformats.org/wordprocessingml/2006/main" xmlns:w14="http://schemas.microsoft.com/office/word/2010/wordml" xmlns:w15="http://schemas.microsoft.com/office/word/2012/wordml" xmlns:w16se="http://schemas.microsoft.com/office/word/2015/wordml/symex" xmlns:wpg="http://schemas.microsoft.com/office/word/2010/wordprocessingGroup" xmlns:wpi="http://schemas.microsoft.com/office/word/2010/wordprocessingInk" xmlns:wne="http://schemas.microsoft.com/office/word/2006/wordml" xmlns:wps="http://schemas.microsoft.com/office/word/2010/wordprocessingShape" mc:Ignorable="w14 w15 w16se wp14">
+<w:footnotes xmlns:wpc="http://schemas.microsoft.com/office/word/2010/wordprocessingCanvas" xmlns:cx="http://schemas.microsoft.com/office/drawing/2014/chartex" xmlns:cx1="http://schemas.microsoft.com/office/drawing/2015/9/8/chartex" xmlns:cx2="http://schemas.microsoft.com/office/drawing/2015/10/21/chartex" xmlns:cx3="http://schemas.microsoft.com/office/drawing/2016/5/9/chartex" xmlns:cx4="http://schemas.microsoft.com/office/drawing/2016/5/10/chartex" xmlns:cx5="http://schemas.microsoft.com/office/drawing/2016/5/11/chartex" xmlns:cx6="http://schemas.microsoft.com/office/drawing/2016/5/12/chartex" xmlns:cx7="http://schemas.microsoft.com/office/drawing/2016/5/13/chartex" xmlns:cx8="http://schemas.microsoft.com/office/drawing/2016/5/14/chartex" xmlns:mc="http://schemas.openxmlformats.org/markup-compatibility/2006" xmlns:aink="http://schemas.microsoft.com/office/drawing/2016/ink" xmlns:am3d="http://schemas.microsoft.com/office/drawing/2017/model3d" xmlns:o="urn:schemas-microsoft-com:office:office" xmlns:r="http://schemas.openxmlformats.org/officeDocument/2006/relationships" xmlns:m="http://schemas.openxmlformats.org/officeDocument/2006/math" xmlns:v="urn:schemas-microsoft-com:vml" xmlns:wp14="http://schemas.microsoft.com/office/word/2010/wordprocessingDrawing" xmlns:wp="http://schemas.openxmlformats.org/drawingml/2006/wordprocessingDrawing" xmlns:w10="urn:schemas-microsoft-com:office:word" xmlns:w="http://schemas.openxmlformats.org/wordprocessingml/2006/main" xmlns:w14="http://schemas.microsoft.com/office/word/2010/wordml" xmlns:w15="http://schemas.microsoft.com/office/word/2012/wordml" xmlns:w16cex="http://schemas.microsoft.com/office/word/2018/wordml/cex" xmlns:w16cid="http://schemas.microsoft.com/office/word/2016/wordml/cid" xmlns:w16="http://schemas.microsoft.com/office/word/2018/wordml" xmlns:w16sdtdh="http://schemas.microsoft.com/office/word/2020/wordml/sdtdatahash" xmlns:w16se="http://schemas.microsoft.com/office/word/2015/wordml/symex" xmlns:wpg="http://schemas.microsoft.com/office/word/2010/wordprocessingGroup" xmlns:wpi="http://schemas.microsoft.com/office/word/2010/wordprocessingInk" xmlns:wne="http://schemas.microsoft.com/office/word/2006/wordml" xmlns:wps="http://schemas.microsoft.com/office/word/2010/wordprocessingShape" mc:Ignorable="w14 w15 w16se w16cid w16 w16cex w16sdtdh wp14">
   <w:footnote w:type="separator" w:id="-1">
     <w:p>
       <w:pPr>
@@ -10570,7 +10370,7 @@
 </file>
 
 <file path=word/numbering.xml><?xml version="1.0" encoding="utf-8"?>
-<w:numbering xmlns:wpc="http://schemas.microsoft.com/office/word/2010/wordprocessingCanvas" xmlns:cx="http://schemas.microsoft.com/office/drawing/2014/chartex" xmlns:mc="http://schemas.openxmlformats.org/markup-compatibility/2006" xmlns:o="urn:schemas-microsoft-com:office:office" xmlns:r="http://schemas.openxmlformats.org/officeDocument/2006/relationships" xmlns:m="http://schemas.openxmlformats.org/officeDocument/2006/math" xmlns:v="urn:schemas-microsoft-com:vml" xmlns:wp14="http://schemas.microsoft.com/office/word/2010/wordprocessingDrawing" xmlns:wp="http://schemas.openxmlformats.org/drawingml/2006/wordprocessingDrawing" xmlns:w10="urn:schemas-microsoft-com:office:word" xmlns:w="http://schemas.openxmlformats.org/wordprocessingml/2006/main" xmlns:w14="http://schemas.microsoft.com/office/word/2010/wordml" xmlns:w15="http://schemas.microsoft.com/office/word/2012/wordml" xmlns:w16se="http://schemas.microsoft.com/office/word/2015/wordml/symex" xmlns:wpg="http://schemas.microsoft.com/office/word/2010/wordprocessingGroup" xmlns:wpi="http://schemas.microsoft.com/office/word/2010/wordprocessingInk" xmlns:wne="http://schemas.microsoft.com/office/word/2006/wordml" xmlns:wps="http://schemas.microsoft.com/office/word/2010/wordprocessingShape" mc:Ignorable="w14 w15 w16se wp14">
+<w:numbering xmlns:wpc="http://schemas.microsoft.com/office/word/2010/wordprocessingCanvas" xmlns:cx="http://schemas.microsoft.com/office/drawing/2014/chartex" xmlns:cx1="http://schemas.microsoft.com/office/drawing/2015/9/8/chartex" xmlns:cx2="http://schemas.microsoft.com/office/drawing/2015/10/21/chartex" xmlns:cx3="http://schemas.microsoft.com/office/drawing/2016/5/9/chartex" xmlns:cx4="http://schemas.microsoft.com/office/drawing/2016/5/10/chartex" xmlns:cx5="http://schemas.microsoft.com/office/drawing/2016/5/11/chartex" xmlns:cx6="http://schemas.microsoft.com/office/drawing/2016/5/12/chartex" xmlns:cx7="http://schemas.microsoft.com/office/drawing/2016/5/13/chartex" xmlns:cx8="http://schemas.microsoft.com/office/drawing/2016/5/14/chartex" xmlns:mc="http://schemas.openxmlformats.org/markup-compatibility/2006" xmlns:aink="http://schemas.microsoft.com/office/drawing/2016/ink" xmlns:am3d="http://schemas.microsoft.com/office/drawing/2017/model3d" xmlns:o="urn:schemas-microsoft-com:office:office" xmlns:r="http://schemas.openxmlformats.org/officeDocument/2006/relationships" xmlns:m="http://schemas.openxmlformats.org/officeDocument/2006/math" xmlns:v="urn:schemas-microsoft-com:vml" xmlns:wp14="http://schemas.microsoft.com/office/word/2010/wordprocessingDrawing" xmlns:wp="http://schemas.openxmlformats.org/drawingml/2006/wordprocessingDrawing" xmlns:w10="urn:schemas-microsoft-com:office:word" xmlns:w="http://schemas.openxmlformats.org/wordprocessingml/2006/main" xmlns:w14="http://schemas.microsoft.com/office/word/2010/wordml" xmlns:w15="http://schemas.microsoft.com/office/word/2012/wordml" xmlns:w16cex="http://schemas.microsoft.com/office/word/2018/wordml/cex" xmlns:w16cid="http://schemas.microsoft.com/office/word/2016/wordml/cid" xmlns:w16="http://schemas.microsoft.com/office/word/2018/wordml" xmlns:w16sdtdh="http://schemas.microsoft.com/office/word/2020/wordml/sdtdatahash" xmlns:w16se="http://schemas.microsoft.com/office/word/2015/wordml/symex" xmlns:wpg="http://schemas.microsoft.com/office/word/2010/wordprocessingGroup" xmlns:wpi="http://schemas.microsoft.com/office/word/2010/wordprocessingInk" xmlns:wne="http://schemas.microsoft.com/office/word/2006/wordml" xmlns:wps="http://schemas.microsoft.com/office/word/2010/wordprocessingShape" mc:Ignorable="w14 w15 w16se w16cid w16 w16cex w16sdtdh wp14">
   <w:abstractNum w:abstractNumId="0" w15:restartNumberingAfterBreak="0">
     <w:nsid w:val="2A9B2F30"/>
     <w:multiLevelType w:val="multilevel"/>
@@ -10806,7 +10606,7 @@
 </file>
 
 <file path=word/styles.xml><?xml version="1.0" encoding="utf-8"?>
-<w:styles xmlns:mc="http://schemas.openxmlformats.org/markup-compatibility/2006" xmlns:r="http://schemas.openxmlformats.org/officeDocument/2006/relationships" xmlns:w="http://schemas.openxmlformats.org/wordprocessingml/2006/main" xmlns:w14="http://schemas.microsoft.com/office/word/2010/wordml" xmlns:w15="http://schemas.microsoft.com/office/word/2012/wordml" xmlns:w16se="http://schemas.microsoft.com/office/word/2015/wordml/symex" mc:Ignorable="w14 w15 w16se">
+<w:styles xmlns:mc="http://schemas.openxmlformats.org/markup-compatibility/2006" xmlns:r="http://schemas.openxmlformats.org/officeDocument/2006/relationships" xmlns:w="http://schemas.openxmlformats.org/wordprocessingml/2006/main" xmlns:w14="http://schemas.microsoft.com/office/word/2010/wordml" xmlns:w15="http://schemas.microsoft.com/office/word/2012/wordml" xmlns:w16cex="http://schemas.microsoft.com/office/word/2018/wordml/cex" xmlns:w16cid="http://schemas.microsoft.com/office/word/2016/wordml/cid" xmlns:w16="http://schemas.microsoft.com/office/word/2018/wordml" xmlns:w16sdtdh="http://schemas.microsoft.com/office/word/2020/wordml/sdtdatahash" xmlns:w16se="http://schemas.microsoft.com/office/word/2015/wordml/symex" mc:Ignorable="w14 w15 w16se w16cid w16 w16cex w16sdtdh">
   <w:docDefaults>
     <w:rPrDefault>
       <w:rPr>
@@ -10824,7 +10624,7 @@
       </w:pPr>
     </w:pPrDefault>
   </w:docDefaults>
-  <w:latentStyles w:defLockedState="0" w:defUIPriority="99" w:defSemiHidden="0" w:defUnhideWhenUsed="0" w:defQFormat="0" w:count="371">
+  <w:latentStyles w:defLockedState="0" w:defUIPriority="99" w:defSemiHidden="0" w:defUnhideWhenUsed="0" w:defQFormat="0" w:count="376">
     <w:lsdException w:name="Normal" w:uiPriority="0" w:qFormat="1"/>
     <w:lsdException w:name="heading 1" w:uiPriority="9" w:qFormat="1"/>
     <w:lsdException w:name="heading 2" w:semiHidden="1" w:uiPriority="9" w:unhideWhenUsed="1" w:qFormat="1"/>
@@ -10930,7 +10730,6 @@
     <w:lsdException w:name="HTML Sample" w:semiHidden="1" w:unhideWhenUsed="1"/>
     <w:lsdException w:name="HTML Typewriter" w:semiHidden="1" w:unhideWhenUsed="1"/>
     <w:lsdException w:name="HTML Variable" w:semiHidden="1" w:unhideWhenUsed="1"/>
-    <w:lsdException w:name="Normal Table" w:semiHidden="1" w:unhideWhenUsed="1"/>
     <w:lsdException w:name="annotation subject" w:semiHidden="1" w:unhideWhenUsed="1"/>
     <w:lsdException w:name="No List" w:semiHidden="1" w:unhideWhenUsed="1"/>
     <w:lsdException w:name="Outline List 1" w:semiHidden="1" w:unhideWhenUsed="1"/>
@@ -10973,11 +10772,8 @@
     <w:lsdException w:name="Table Contemporary" w:semiHidden="1" w:unhideWhenUsed="1"/>
     <w:lsdException w:name="Table Elegant" w:semiHidden="1" w:unhideWhenUsed="1"/>
     <w:lsdException w:name="Table Professional" w:semiHidden="1" w:unhideWhenUsed="1"/>
-    <w:lsdException w:name="Table Subtle 1" w:semiHidden="1" w:unhideWhenUsed="1"/>
     <w:lsdException w:name="Table Subtle 2" w:semiHidden="1" w:unhideWhenUsed="1"/>
     <w:lsdException w:name="Table Web 1" w:semiHidden="1" w:unhideWhenUsed="1"/>
-    <w:lsdException w:name="Table Web 2" w:semiHidden="1" w:unhideWhenUsed="1"/>
-    <w:lsdException w:name="Table Web 3" w:semiHidden="1" w:unhideWhenUsed="1"/>
     <w:lsdException w:name="Balloon Text" w:semiHidden="1" w:unhideWhenUsed="1"/>
     <w:lsdException w:name="Table Grid" w:uiPriority="39"/>
     <w:lsdException w:name="Table Theme" w:semiHidden="1" w:unhideWhenUsed="1"/>
@@ -11196,6 +10992,11 @@
     <w:lsdException w:name="List Table 5 Dark Accent 6" w:uiPriority="50"/>
     <w:lsdException w:name="List Table 6 Colorful Accent 6" w:uiPriority="51"/>
     <w:lsdException w:name="List Table 7 Colorful Accent 6" w:uiPriority="52"/>
+    <w:lsdException w:name="Mention" w:semiHidden="1" w:unhideWhenUsed="1"/>
+    <w:lsdException w:name="Smart Hyperlink" w:semiHidden="1" w:unhideWhenUsed="1"/>
+    <w:lsdException w:name="Hashtag" w:semiHidden="1" w:unhideWhenUsed="1"/>
+    <w:lsdException w:name="Unresolved Mention" w:semiHidden="1" w:unhideWhenUsed="1"/>
+    <w:lsdException w:name="Smart Link" w:semiHidden="1" w:unhideWhenUsed="1"/>
   </w:latentStyles>
   <w:style w:type="paragraph" w:default="1" w:styleId="Normal">
     <w:name w:val="Normal"/>
@@ -11947,28 +11748,28 @@
 </file>
 
 <file path=customXml/item1.xml><?xml version="1.0" encoding="utf-8"?>
+<b:Sources xmlns:b="http://schemas.openxmlformats.org/officeDocument/2006/bibliography" xmlns="http://schemas.openxmlformats.org/officeDocument/2006/bibliography" SelectedStyle="\APASixthEditionOfficeOnline.xsl" StyleName="APA" Version="6"/>
+</file>
+
+<file path=customXml/item2.xml><?xml version="1.0" encoding="utf-8"?>
 <go:gDocsCustomXmlDataStorage xmlns:go="http://customooxmlschemas.google.com/" xmlns:r="http://schemas.openxmlformats.org/officeDocument/2006/relationships">
   <go:docsCustomData xmlns:go="http://customooxmlschemas.google.com/" roundtripDataSignature="AMtx7mgVYorLaNMc2gAKFjRDIgFWE8s1Hw==">AMUW2mVbQ9ZW1GB3SbmF0/x0/CD0ZP4+XxC8zYp2cgKurQCgtS7QU6GI0UpHbzvqytFRXIUtnnKb9KJ/PY4fXAKKm+gRpV0slFtDWN3XQkFbahVI5hO15r2ZRYAjOXWDmqPXRchIWYsSChHAirkyLvPJKPcyCD/s/vQcYQkdqdOLv9BM02SAn8YBy6/HSeqEXr/FzGtmYBiXKxrjcxPuvMQVHEvlmqx/jNcWGGObX6XCVejYT4xhiiNXMF9VnH5uUCKT1keUwj+Q4DWbMqE4ZUwWAwRGrWAoFVs00qlkmAAI0gfY1cAa6GJiCQDSqxftUzJrv8oZJBRNr4XGOgkyc7oT4/OA5S6tFA==</go:docsCustomData>
 </go:gDocsCustomXmlDataStorage>
 </file>
 
-<file path=customXml/item2.xml><?xml version="1.0" encoding="utf-8"?>
-<b:Sources xmlns:b="http://schemas.openxmlformats.org/officeDocument/2006/bibliography" xmlns="http://schemas.openxmlformats.org/officeDocument/2006/bibliography" SelectedStyle="\APASixthEditionOfficeOnline.xsl" StyleName="APA" Version="6"/>
+<file path=customXml/itemProps1.xml><?xml version="1.0" encoding="utf-8"?>
+<ds:datastoreItem xmlns:ds="http://schemas.openxmlformats.org/officeDocument/2006/customXml" ds:itemID="{021678EB-24A8-4531-9104-FC89D4616426}">
+  <ds:schemaRefs>
+    <ds:schemaRef ds:uri="http://schemas.openxmlformats.org/officeDocument/2006/bibliography"/>
+  </ds:schemaRefs>
+</ds:datastoreItem>
 </file>
 
-<file path=customXml/itemProps1.xml><?xml version="1.0" encoding="utf-8"?>
+<file path=customXml/itemProps2.xml><?xml version="1.0" encoding="utf-8"?>
 <ds:datastoreItem xmlns:ds="http://schemas.openxmlformats.org/officeDocument/2006/customXml" ds:itemID="{11111111-1234-1234-1234-123412341234}">
   <ds:schemaRefs>
     <ds:schemaRef ds:uri="http://customooxmlschemas.google.com/"/>
     <ds:schemaRef ds:uri="http://schemas.openxmlformats.org/officeDocument/2006/relationships"/>
   </ds:schemaRefs>
 </ds:datastoreItem>
-</file>
-
-<file path=customXml/itemProps2.xml><?xml version="1.0" encoding="utf-8"?>
-<ds:datastoreItem xmlns:ds="http://schemas.openxmlformats.org/officeDocument/2006/customXml" ds:itemID="{021678EB-24A8-4531-9104-FC89D4616426}">
-  <ds:schemaRefs>
-    <ds:schemaRef ds:uri="http://schemas.openxmlformats.org/officeDocument/2006/bibliography"/>
-  </ds:schemaRefs>
-</ds:datastoreItem>
 </file>
</xml_diff>